<commit_message>
update plano iteração CTII
</commit_message>
<xml_diff>
--- a/planejamento/CM_Plano_Iteracao_construcaoI.docx
+++ b/planejamento/CM_Plano_Iteracao_construcaoI.docx
@@ -1,24 +1,16 @@
 
 <file path=word/document.xml><?xml version="1.0" encoding="utf-8"?>
-<w:document xmlns:wpc="http://schemas.microsoft.com/office/word/2010/wordprocessingCanvas" xmlns:mc="http://schemas.openxmlformats.org/markup-compatibility/2006" xmlns:o="urn:schemas-microsoft-com:office:office" xmlns:r="http://schemas.openxmlformats.org/officeDocument/2006/relationships" xmlns:m="http://schemas.openxmlformats.org/officeDocument/2006/math" xmlns:v="urn:schemas-microsoft-com:vml" xmlns:wp14="http://schemas.microsoft.com/office/word/2010/wordprocessingDrawing" xmlns:wp="http://schemas.openxmlformats.org/drawingml/2006/wordprocessingDrawing" xmlns:w10="urn:schemas-microsoft-com:office:word" xmlns:w="http://schemas.openxmlformats.org/wordprocessingml/2006/main" xmlns:w14="http://schemas.microsoft.com/office/word/2010/wordml" xmlns:w15="http://schemas.microsoft.com/office/word/2012/wordml" xmlns:wpg="http://schemas.microsoft.com/office/word/2010/wordprocessingGroup" xmlns:wpi="http://schemas.microsoft.com/office/word/2010/wordprocessingInk" xmlns:wne="http://schemas.microsoft.com/office/word/2006/wordml" xmlns:wps="http://schemas.microsoft.com/office/word/2010/wordprocessingShape" mc:Ignorable="w14 w15 wp14">
+<w:document xmlns:wpc="http://schemas.microsoft.com/office/word/2010/wordprocessingCanvas" xmlns:cx="http://schemas.microsoft.com/office/drawing/2014/chartex" xmlns:mc="http://schemas.openxmlformats.org/markup-compatibility/2006" xmlns:o="urn:schemas-microsoft-com:office:office" xmlns:r="http://schemas.openxmlformats.org/officeDocument/2006/relationships" xmlns:m="http://schemas.openxmlformats.org/officeDocument/2006/math" xmlns:v="urn:schemas-microsoft-com:vml" xmlns:wp14="http://schemas.microsoft.com/office/word/2010/wordprocessingDrawing" xmlns:wp="http://schemas.openxmlformats.org/drawingml/2006/wordprocessingDrawing" xmlns:w10="urn:schemas-microsoft-com:office:word" xmlns:w="http://schemas.openxmlformats.org/wordprocessingml/2006/main" xmlns:w14="http://schemas.microsoft.com/office/word/2010/wordml" xmlns:w15="http://schemas.microsoft.com/office/word/2012/wordml" xmlns:w16se="http://schemas.microsoft.com/office/word/2015/wordml/symex" xmlns:wpg="http://schemas.microsoft.com/office/word/2010/wordprocessingGroup" xmlns:wpi="http://schemas.microsoft.com/office/word/2010/wordprocessingInk" xmlns:wne="http://schemas.microsoft.com/office/word/2006/wordml" xmlns:wps="http://schemas.microsoft.com/office/word/2010/wordprocessingShape" mc:Ignorable="w14 w15 w16se wp14">
   <w:body>
     <w:p>
       <w:pPr>
         <w:pStyle w:val="Ttulo10"/>
       </w:pPr>
-      <w:proofErr w:type="spellStart"/>
       <w:r>
         <w:rPr>
           <w:rFonts w:ascii="Times New Roman" w:hAnsi="Times New Roman"/>
         </w:rPr>
-        <w:t>Car</w:t>
-      </w:r>
-      <w:proofErr w:type="spellEnd"/>
-      <w:r>
-        <w:rPr>
-          <w:rFonts w:ascii="Times New Roman" w:hAnsi="Times New Roman"/>
-        </w:rPr>
-        <w:t xml:space="preserve"> Management Project</w:t>
+        <w:t>Car Management Project</w:t>
       </w:r>
     </w:p>
     <w:p>
@@ -64,21 +56,7 @@
         <w:rPr>
           <w:rFonts w:ascii="Times New Roman" w:hAnsi="Times New Roman"/>
         </w:rPr>
-        <w:t xml:space="preserve">1.  </w:t>
-      </w:r>
-      <w:proofErr w:type="spellStart"/>
-      <w:r>
-        <w:rPr>
-          <w:rFonts w:ascii="Times New Roman" w:hAnsi="Times New Roman"/>
-        </w:rPr>
-        <w:t>Principais</w:t>
-      </w:r>
-      <w:proofErr w:type="spellEnd"/>
-      <w:r>
-        <w:rPr>
-          <w:rFonts w:ascii="Times New Roman" w:hAnsi="Times New Roman"/>
-        </w:rPr>
-        <w:t xml:space="preserve"> Marcos</w:t>
+        <w:t>1.  Principais Marcos</w:t>
       </w:r>
     </w:p>
     <w:p>
@@ -761,30 +739,8 @@
         <w:rPr>
           <w:rFonts w:ascii="Times New Roman" w:hAnsi="Times New Roman"/>
         </w:rPr>
-        <w:t xml:space="preserve">2.  </w:t>
+        <w:t>2.  Objetivos de Alto Nível</w:t>
       </w:r>
-      <w:proofErr w:type="spellStart"/>
-      <w:r>
-        <w:rPr>
-          <w:rFonts w:ascii="Times New Roman" w:hAnsi="Times New Roman"/>
-        </w:rPr>
-        <w:t>Objetivos</w:t>
-      </w:r>
-      <w:proofErr w:type="spellEnd"/>
-      <w:r>
-        <w:rPr>
-          <w:rFonts w:ascii="Times New Roman" w:hAnsi="Times New Roman"/>
-        </w:rPr>
-        <w:t xml:space="preserve"> de Alto </w:t>
-      </w:r>
-      <w:proofErr w:type="spellStart"/>
-      <w:r>
-        <w:rPr>
-          <w:rFonts w:ascii="Times New Roman" w:hAnsi="Times New Roman"/>
-        </w:rPr>
-        <w:t>Nível</w:t>
-      </w:r>
-      <w:proofErr w:type="spellEnd"/>
     </w:p>
     <w:p>
       <w:pPr>
@@ -882,30 +838,8 @@
         <w:rPr>
           <w:rFonts w:ascii="Times New Roman" w:hAnsi="Times New Roman"/>
         </w:rPr>
-        <w:t xml:space="preserve">3.  </w:t>
+        <w:t>3.  Itens de Trabalho</w:t>
       </w:r>
-      <w:proofErr w:type="spellStart"/>
-      <w:r>
-        <w:rPr>
-          <w:rFonts w:ascii="Times New Roman" w:hAnsi="Times New Roman"/>
-        </w:rPr>
-        <w:t>Itens</w:t>
-      </w:r>
-      <w:proofErr w:type="spellEnd"/>
-      <w:r>
-        <w:rPr>
-          <w:rFonts w:ascii="Times New Roman" w:hAnsi="Times New Roman"/>
-        </w:rPr>
-        <w:t xml:space="preserve"> de </w:t>
-      </w:r>
-      <w:proofErr w:type="spellStart"/>
-      <w:r>
-        <w:rPr>
-          <w:rFonts w:ascii="Times New Roman" w:hAnsi="Times New Roman"/>
-        </w:rPr>
-        <w:t>Trabalho</w:t>
-      </w:r>
-      <w:proofErr w:type="spellEnd"/>
     </w:p>
     <w:tbl>
       <w:tblPr>
@@ -1535,19 +1469,31 @@
               <w:pStyle w:val="Normal1"/>
               <w:spacing w:line="240" w:lineRule="auto"/>
               <w:rPr>
-                <w:rFonts w:ascii="Arial" w:hAnsi="Arial" w:cs="Arial"/>
-                <w:lang w:val="pt-BR" w:eastAsia="ja-JP"/>
-              </w:rPr>
-            </w:pPr>
-            <w:r>
-              <w:rPr>
-                <w:rFonts w:cs="Arial"/>
-                <w:sz w:val="22"/>
-                <w:szCs w:val="22"/>
-                <w:lang w:val="pt-BR" w:eastAsia="ja-JP"/>
-              </w:rPr>
-              <w:t>1</w:t>
-            </w:r>
+                <w:rFonts w:cs="Arial"/>
+                <w:sz w:val="22"/>
+                <w:szCs w:val="22"/>
+                <w:lang w:val="pt-BR" w:eastAsia="ja-JP"/>
+              </w:rPr>
+            </w:pPr>
+            <w:r>
+              <w:rPr>
+                <w:rFonts w:cs="Arial"/>
+                <w:sz w:val="22"/>
+                <w:szCs w:val="22"/>
+                <w:lang w:val="pt-BR" w:eastAsia="ja-JP"/>
+              </w:rPr>
+              <w:t>20</w:t>
+            </w:r>
+          </w:p>
+          <w:p>
+            <w:pPr>
+              <w:pStyle w:val="Normal1"/>
+              <w:spacing w:line="240" w:lineRule="auto"/>
+              <w:rPr>
+                <w:rFonts w:ascii="Arial" w:hAnsi="Arial" w:cs="Arial"/>
+                <w:lang w:val="pt-BR" w:eastAsia="ja-JP"/>
+              </w:rPr>
+            </w:pPr>
           </w:p>
         </w:tc>
         <w:tc>
@@ -1710,23 +1656,6 @@
           </w:tcPr>
           <w:p>
             <w:pPr>
-              <w:rPr>
-                <w:color w:val="000000"/>
-                <w:sz w:val="22"/>
-                <w:szCs w:val="22"/>
-              </w:rPr>
-            </w:pPr>
-            <w:r>
-              <w:rPr>
-                <w:color w:val="000000"/>
-                <w:sz w:val="22"/>
-                <w:szCs w:val="22"/>
-              </w:rPr>
-              <w:t>Não iniciado</w:t>
-            </w:r>
-          </w:p>
-          <w:p>
-            <w:pPr>
               <w:pStyle w:val="Normal1"/>
               <w:spacing w:line="240" w:lineRule="auto"/>
               <w:rPr>
@@ -1734,6 +1663,22 @@
                 <w:lang w:val="pt-BR" w:eastAsia="ja-JP"/>
               </w:rPr>
             </w:pPr>
+            <w:r>
+              <w:rPr>
+                <w:rFonts w:cs="Arial"/>
+                <w:sz w:val="22"/>
+                <w:szCs w:val="22"/>
+                <w:lang w:val="pt-BR" w:eastAsia="ja-JP"/>
+              </w:rPr>
+              <w:t>Iniciado</w:t>
+            </w:r>
+            <w:r>
+              <w:rPr>
+                <w:rFonts w:ascii="Arial" w:hAnsi="Arial" w:cs="Arial"/>
+                <w:lang w:val="pt-BR" w:eastAsia="ja-JP"/>
+              </w:rPr>
+              <w:t xml:space="preserve"> </w:t>
+            </w:r>
           </w:p>
         </w:tc>
         <w:tc>
@@ -1866,6 +1811,13 @@
                 <w:lang w:eastAsia="ja-JP"/>
               </w:rPr>
             </w:pPr>
+            <w:r>
+              <w:rPr>
+                <w:rFonts w:ascii="Arial" w:hAnsi="Arial" w:cs="Arial"/>
+                <w:lang w:eastAsia="ja-JP"/>
+              </w:rPr>
+              <w:t>4</w:t>
+            </w:r>
           </w:p>
         </w:tc>
         <w:tc>
@@ -2031,23 +1983,6 @@
           </w:tcPr>
           <w:p>
             <w:pPr>
-              <w:rPr>
-                <w:color w:val="000000"/>
-                <w:sz w:val="22"/>
-                <w:szCs w:val="22"/>
-              </w:rPr>
-            </w:pPr>
-            <w:r>
-              <w:rPr>
-                <w:color w:val="000000"/>
-                <w:sz w:val="22"/>
-                <w:szCs w:val="22"/>
-              </w:rPr>
-              <w:t>Não iniciado</w:t>
-            </w:r>
-          </w:p>
-          <w:p>
-            <w:pPr>
               <w:pStyle w:val="Normal1"/>
               <w:spacing w:line="240" w:lineRule="auto"/>
               <w:rPr>
@@ -2055,6 +1990,22 @@
                 <w:lang w:val="pt-BR" w:eastAsia="ja-JP"/>
               </w:rPr>
             </w:pPr>
+            <w:r>
+              <w:rPr>
+                <w:rFonts w:cs="Arial"/>
+                <w:sz w:val="22"/>
+                <w:szCs w:val="22"/>
+                <w:lang w:val="pt-BR" w:eastAsia="ja-JP"/>
+              </w:rPr>
+              <w:t>Iniciado</w:t>
+            </w:r>
+            <w:r>
+              <w:rPr>
+                <w:rFonts w:ascii="Arial" w:hAnsi="Arial" w:cs="Arial"/>
+                <w:lang w:val="pt-BR" w:eastAsia="ja-JP"/>
+              </w:rPr>
+              <w:t xml:space="preserve"> </w:t>
+            </w:r>
           </w:p>
         </w:tc>
         <w:tc>
@@ -2175,6 +2126,13 @@
                 <w:lang w:eastAsia="ja-JP"/>
               </w:rPr>
             </w:pPr>
+            <w:r>
+              <w:rPr>
+                <w:rFonts w:ascii="Arial" w:hAnsi="Arial" w:cs="Arial"/>
+                <w:lang w:eastAsia="ja-JP"/>
+              </w:rPr>
+              <w:t>12</w:t>
+            </w:r>
           </w:p>
         </w:tc>
         <w:tc>
@@ -2341,23 +2299,6 @@
           </w:tcPr>
           <w:p>
             <w:pPr>
-              <w:rPr>
-                <w:color w:val="000000"/>
-                <w:sz w:val="22"/>
-                <w:szCs w:val="22"/>
-              </w:rPr>
-            </w:pPr>
-            <w:r>
-              <w:rPr>
-                <w:color w:val="000000"/>
-                <w:sz w:val="22"/>
-                <w:szCs w:val="22"/>
-              </w:rPr>
-              <w:t>Não iniciado</w:t>
-            </w:r>
-          </w:p>
-          <w:p>
-            <w:pPr>
               <w:pStyle w:val="Normal1"/>
               <w:spacing w:line="240" w:lineRule="auto"/>
               <w:rPr>
@@ -2365,6 +2306,22 @@
                 <w:lang w:val="pt-BR" w:eastAsia="ja-JP"/>
               </w:rPr>
             </w:pPr>
+            <w:r>
+              <w:rPr>
+                <w:rFonts w:cs="Arial"/>
+                <w:sz w:val="22"/>
+                <w:szCs w:val="22"/>
+                <w:lang w:val="pt-BR" w:eastAsia="ja-JP"/>
+              </w:rPr>
+              <w:t>Iniciado</w:t>
+            </w:r>
+            <w:r>
+              <w:rPr>
+                <w:rFonts w:ascii="Arial" w:hAnsi="Arial" w:cs="Arial"/>
+                <w:lang w:val="pt-BR" w:eastAsia="ja-JP"/>
+              </w:rPr>
+              <w:t xml:space="preserve"> </w:t>
+            </w:r>
           </w:p>
         </w:tc>
         <w:tc>
@@ -2485,6 +2442,13 @@
                 <w:lang w:val="pt-BR" w:eastAsia="ja-JP"/>
               </w:rPr>
             </w:pPr>
+            <w:r>
+              <w:rPr>
+                <w:rFonts w:ascii="Arial" w:hAnsi="Arial" w:cs="Arial"/>
+                <w:lang w:val="pt-BR" w:eastAsia="ja-JP"/>
+              </w:rPr>
+              <w:t>1</w:t>
+            </w:r>
           </w:p>
         </w:tc>
         <w:tc>
@@ -2794,6 +2758,15 @@
                 <w:lang w:val="pt-BR" w:eastAsia="ja-JP"/>
               </w:rPr>
             </w:pPr>
+            <w:r>
+              <w:rPr>
+                <w:rFonts w:ascii="Arial" w:hAnsi="Arial" w:cs="Arial"/>
+                <w:lang w:val="pt-BR" w:eastAsia="ja-JP"/>
+              </w:rPr>
+              <w:t>6</w:t>
+            </w:r>
+            <w:bookmarkStart w:id="2" w:name="_GoBack"/>
+            <w:bookmarkEnd w:id="2"/>
           </w:p>
         </w:tc>
         <w:tc>
@@ -2848,30 +2821,8 @@
         <w:rPr>
           <w:rFonts w:ascii="Times New Roman" w:hAnsi="Times New Roman"/>
         </w:rPr>
-        <w:t xml:space="preserve">4.  </w:t>
+        <w:t>4.  Lista de Problemas</w:t>
       </w:r>
-      <w:proofErr w:type="spellStart"/>
-      <w:r>
-        <w:rPr>
-          <w:rFonts w:ascii="Times New Roman" w:hAnsi="Times New Roman"/>
-        </w:rPr>
-        <w:t>Lista</w:t>
-      </w:r>
-      <w:proofErr w:type="spellEnd"/>
-      <w:r>
-        <w:rPr>
-          <w:rFonts w:ascii="Times New Roman" w:hAnsi="Times New Roman"/>
-        </w:rPr>
-        <w:t xml:space="preserve"> de </w:t>
-      </w:r>
-      <w:proofErr w:type="spellStart"/>
-      <w:r>
-        <w:rPr>
-          <w:rFonts w:ascii="Times New Roman" w:hAnsi="Times New Roman"/>
-        </w:rPr>
-        <w:t>Problemas</w:t>
-      </w:r>
-      <w:proofErr w:type="spellEnd"/>
     </w:p>
     <w:tbl>
       <w:tblPr>
@@ -3136,30 +3087,8 @@
         <w:rPr>
           <w:rFonts w:ascii="Times New Roman" w:hAnsi="Times New Roman"/>
         </w:rPr>
-        <w:t xml:space="preserve">5.  </w:t>
+        <w:t>5.  Critérios de Avaliação</w:t>
       </w:r>
-      <w:proofErr w:type="spellStart"/>
-      <w:r>
-        <w:rPr>
-          <w:rFonts w:ascii="Times New Roman" w:hAnsi="Times New Roman"/>
-        </w:rPr>
-        <w:t>Critérios</w:t>
-      </w:r>
-      <w:proofErr w:type="spellEnd"/>
-      <w:r>
-        <w:rPr>
-          <w:rFonts w:ascii="Times New Roman" w:hAnsi="Times New Roman"/>
-        </w:rPr>
-        <w:t xml:space="preserve"> de </w:t>
-      </w:r>
-      <w:proofErr w:type="spellStart"/>
-      <w:r>
-        <w:rPr>
-          <w:rFonts w:ascii="Times New Roman" w:hAnsi="Times New Roman"/>
-        </w:rPr>
-        <w:t>Avaliação</w:t>
-      </w:r>
-      <w:proofErr w:type="spellEnd"/>
     </w:p>
     <w:p>
       <w:pPr>
@@ -3302,16 +3231,8 @@
         <w:rPr>
           <w:rFonts w:ascii="Times New Roman" w:hAnsi="Times New Roman"/>
         </w:rPr>
-        <w:t xml:space="preserve">6.  </w:t>
+        <w:t>6.  Avaliação</w:t>
       </w:r>
-      <w:proofErr w:type="spellStart"/>
-      <w:r>
-        <w:rPr>
-          <w:rFonts w:ascii="Times New Roman" w:hAnsi="Times New Roman"/>
-        </w:rPr>
-        <w:t>Avaliação</w:t>
-      </w:r>
-      <w:proofErr w:type="spellEnd"/>
     </w:p>
     <w:p>
       <w:pPr>
@@ -3602,21 +3523,8 @@
                 <w:szCs w:val="22"/>
                 <w:lang w:val="pt-BR"/>
               </w:rPr>
-              <w:t xml:space="preserve">Tarcísio, Diógenes, </w:t>
-            </w:r>
-            <w:proofErr w:type="spellStart"/>
-            <w:r>
-              <w:rPr>
-                <w:rFonts w:cs="Arial"/>
-                <w:iCs/>
-                <w:color w:val="333333"/>
-                <w:sz w:val="22"/>
-                <w:szCs w:val="22"/>
-                <w:lang w:val="pt-BR"/>
-              </w:rPr>
-              <w:t>Jarley</w:t>
-            </w:r>
-            <w:proofErr w:type="spellEnd"/>
+              <w:t>Tarcísio, Diógenes, Jarley</w:t>
+            </w:r>
           </w:p>
         </w:tc>
       </w:tr>
@@ -3716,52 +3624,14 @@
           <w:szCs w:val="22"/>
         </w:rPr>
       </w:pPr>
-      <w:proofErr w:type="spellStart"/>
       <w:r>
         <w:rPr>
           <w:rFonts w:ascii="Times New Roman" w:hAnsi="Times New Roman"/>
           <w:sz w:val="22"/>
           <w:szCs w:val="22"/>
         </w:rPr>
-        <w:t>Avaliação</w:t>
+        <w:t>Avaliação X Objetivos Iniciais</w:t>
       </w:r>
-      <w:proofErr w:type="spellEnd"/>
-      <w:r>
-        <w:rPr>
-          <w:rFonts w:ascii="Times New Roman" w:hAnsi="Times New Roman"/>
-          <w:sz w:val="22"/>
-          <w:szCs w:val="22"/>
-        </w:rPr>
-        <w:t xml:space="preserve"> X </w:t>
-      </w:r>
-      <w:proofErr w:type="spellStart"/>
-      <w:r>
-        <w:rPr>
-          <w:rFonts w:ascii="Times New Roman" w:hAnsi="Times New Roman"/>
-          <w:sz w:val="22"/>
-          <w:szCs w:val="22"/>
-        </w:rPr>
-        <w:t>Objetivos</w:t>
-      </w:r>
-      <w:proofErr w:type="spellEnd"/>
-      <w:r>
-        <w:rPr>
-          <w:rFonts w:ascii="Times New Roman" w:hAnsi="Times New Roman"/>
-          <w:sz w:val="22"/>
-          <w:szCs w:val="22"/>
-        </w:rPr>
-        <w:t xml:space="preserve"> </w:t>
-      </w:r>
-      <w:proofErr w:type="spellStart"/>
-      <w:r>
-        <w:rPr>
-          <w:rFonts w:ascii="Times New Roman" w:hAnsi="Times New Roman"/>
-          <w:sz w:val="22"/>
-          <w:szCs w:val="22"/>
-        </w:rPr>
-        <w:t>Iniciais</w:t>
-      </w:r>
-      <w:proofErr w:type="spellEnd"/>
     </w:p>
     <w:p>
       <w:pPr>
@@ -3774,8 +3644,6 @@
           <w:szCs w:val="22"/>
         </w:rPr>
       </w:pPr>
-      <w:bookmarkStart w:id="2" w:name="_GoBack"/>
-      <w:bookmarkEnd w:id="2"/>
     </w:p>
     <w:p>
       <w:pPr>
@@ -3825,41 +3693,13 @@
           <w:szCs w:val="22"/>
         </w:rPr>
       </w:pPr>
-      <w:proofErr w:type="spellStart"/>
       <w:r>
         <w:rPr>
           <w:rFonts w:ascii="Times New Roman" w:hAnsi="Times New Roman"/>
           <w:sz w:val="22"/>
           <w:szCs w:val="22"/>
         </w:rPr>
-        <w:t>Avaliação</w:t>
-      </w:r>
-      <w:proofErr w:type="spellEnd"/>
-      <w:r>
-        <w:rPr>
-          <w:rFonts w:ascii="Times New Roman" w:hAnsi="Times New Roman"/>
-          <w:sz w:val="22"/>
-          <w:szCs w:val="22"/>
-        </w:rPr>
-        <w:t xml:space="preserve"> X </w:t>
-      </w:r>
-      <w:proofErr w:type="spellStart"/>
-      <w:r>
-        <w:rPr>
-          <w:rFonts w:ascii="Times New Roman" w:hAnsi="Times New Roman"/>
-          <w:sz w:val="22"/>
-          <w:szCs w:val="22"/>
-        </w:rPr>
-        <w:t>Resultados</w:t>
-      </w:r>
-      <w:proofErr w:type="spellEnd"/>
-      <w:r>
-        <w:rPr>
-          <w:rFonts w:ascii="Times New Roman" w:hAnsi="Times New Roman"/>
-          <w:sz w:val="22"/>
-          <w:szCs w:val="22"/>
-        </w:rPr>
-        <w:t xml:space="preserve"> de Testes</w:t>
+        <w:t>Avaliação X Resultados de Testes</w:t>
       </w:r>
     </w:p>
     <w:p>
@@ -3886,7 +3726,6 @@
           <w:szCs w:val="22"/>
         </w:rPr>
       </w:pPr>
-      <w:proofErr w:type="spellStart"/>
       <w:r>
         <w:rPr>
           <w:rFonts w:ascii="Times New Roman" w:hAnsi="Times New Roman"/>
@@ -3894,45 +3733,8 @@
           <w:szCs w:val="22"/>
         </w:rPr>
         <w:lastRenderedPageBreak/>
-        <w:t>Outras</w:t>
+        <w:t>Outras Avaliações e Desvios</w:t>
       </w:r>
-      <w:proofErr w:type="spellEnd"/>
-      <w:r>
-        <w:rPr>
-          <w:rFonts w:ascii="Times New Roman" w:hAnsi="Times New Roman"/>
-          <w:sz w:val="22"/>
-          <w:szCs w:val="22"/>
-        </w:rPr>
-        <w:t xml:space="preserve"> </w:t>
-      </w:r>
-      <w:proofErr w:type="spellStart"/>
-      <w:r>
-        <w:rPr>
-          <w:rFonts w:ascii="Times New Roman" w:hAnsi="Times New Roman"/>
-          <w:sz w:val="22"/>
-          <w:szCs w:val="22"/>
-        </w:rPr>
-        <w:t>Avaliações</w:t>
-      </w:r>
-      <w:proofErr w:type="spellEnd"/>
-      <w:r>
-        <w:rPr>
-          <w:rFonts w:ascii="Times New Roman" w:hAnsi="Times New Roman"/>
-          <w:sz w:val="22"/>
-          <w:szCs w:val="22"/>
-        </w:rPr>
-        <w:t xml:space="preserve"> e </w:t>
-      </w:r>
-      <w:proofErr w:type="spellStart"/>
-      <w:r>
-        <w:rPr>
-          <w:rFonts w:ascii="Times New Roman" w:hAnsi="Times New Roman"/>
-          <w:sz w:val="22"/>
-          <w:szCs w:val="22"/>
-        </w:rPr>
-        <w:t>Desvios</w:t>
-      </w:r>
-      <w:proofErr w:type="spellEnd"/>
     </w:p>
     <w:p>
       <w:pPr>
@@ -3953,7 +3755,7 @@
 </file>
 
 <file path=word/endnotes.xml><?xml version="1.0" encoding="utf-8"?>
-<w:endnotes xmlns:wpc="http://schemas.microsoft.com/office/word/2010/wordprocessingCanvas" xmlns:mc="http://schemas.openxmlformats.org/markup-compatibility/2006" xmlns:o="urn:schemas-microsoft-com:office:office" xmlns:r="http://schemas.openxmlformats.org/officeDocument/2006/relationships" xmlns:m="http://schemas.openxmlformats.org/officeDocument/2006/math" xmlns:v="urn:schemas-microsoft-com:vml" xmlns:wp14="http://schemas.microsoft.com/office/word/2010/wordprocessingDrawing" xmlns:wp="http://schemas.openxmlformats.org/drawingml/2006/wordprocessingDrawing" xmlns:w10="urn:schemas-microsoft-com:office:word" xmlns:w="http://schemas.openxmlformats.org/wordprocessingml/2006/main" xmlns:w14="http://schemas.microsoft.com/office/word/2010/wordml" xmlns:w15="http://schemas.microsoft.com/office/word/2012/wordml" xmlns:wpg="http://schemas.microsoft.com/office/word/2010/wordprocessingGroup" xmlns:wpi="http://schemas.microsoft.com/office/word/2010/wordprocessingInk" xmlns:wne="http://schemas.microsoft.com/office/word/2006/wordml" xmlns:wps="http://schemas.microsoft.com/office/word/2010/wordprocessingShape" mc:Ignorable="w14 w15 wp14">
+<w:endnotes xmlns:wpc="http://schemas.microsoft.com/office/word/2010/wordprocessingCanvas" xmlns:cx="http://schemas.microsoft.com/office/drawing/2014/chartex" xmlns:mc="http://schemas.openxmlformats.org/markup-compatibility/2006" xmlns:o="urn:schemas-microsoft-com:office:office" xmlns:r="http://schemas.openxmlformats.org/officeDocument/2006/relationships" xmlns:m="http://schemas.openxmlformats.org/officeDocument/2006/math" xmlns:v="urn:schemas-microsoft-com:vml" xmlns:wp14="http://schemas.microsoft.com/office/word/2010/wordprocessingDrawing" xmlns:wp="http://schemas.openxmlformats.org/drawingml/2006/wordprocessingDrawing" xmlns:w10="urn:schemas-microsoft-com:office:word" xmlns:w="http://schemas.openxmlformats.org/wordprocessingml/2006/main" xmlns:w14="http://schemas.microsoft.com/office/word/2010/wordml" xmlns:w15="http://schemas.microsoft.com/office/word/2012/wordml" xmlns:w16se="http://schemas.microsoft.com/office/word/2015/wordml/symex" xmlns:wpg="http://schemas.microsoft.com/office/word/2010/wordprocessingGroup" xmlns:wpi="http://schemas.microsoft.com/office/word/2010/wordprocessingInk" xmlns:wne="http://schemas.microsoft.com/office/word/2006/wordml" xmlns:wps="http://schemas.microsoft.com/office/word/2010/wordprocessingShape" mc:Ignorable="w14 w15 w16se wp14">
   <w:endnote w:type="separator" w:id="-1">
     <w:p>
       <w:r>
@@ -3972,7 +3774,7 @@
 </file>
 
 <file path=word/footer1.xml><?xml version="1.0" encoding="utf-8"?>
-<w:ftr xmlns:wpc="http://schemas.microsoft.com/office/word/2010/wordprocessingCanvas" xmlns:mc="http://schemas.openxmlformats.org/markup-compatibility/2006" xmlns:o="urn:schemas-microsoft-com:office:office" xmlns:r="http://schemas.openxmlformats.org/officeDocument/2006/relationships" xmlns:m="http://schemas.openxmlformats.org/officeDocument/2006/math" xmlns:v="urn:schemas-microsoft-com:vml" xmlns:wp14="http://schemas.microsoft.com/office/word/2010/wordprocessingDrawing" xmlns:wp="http://schemas.openxmlformats.org/drawingml/2006/wordprocessingDrawing" xmlns:w10="urn:schemas-microsoft-com:office:word" xmlns:w="http://schemas.openxmlformats.org/wordprocessingml/2006/main" xmlns:w14="http://schemas.microsoft.com/office/word/2010/wordml" xmlns:w15="http://schemas.microsoft.com/office/word/2012/wordml" xmlns:wpg="http://schemas.microsoft.com/office/word/2010/wordprocessingGroup" xmlns:wpi="http://schemas.microsoft.com/office/word/2010/wordprocessingInk" xmlns:wne="http://schemas.microsoft.com/office/word/2006/wordml" xmlns:wps="http://schemas.microsoft.com/office/word/2010/wordprocessingShape" mc:Ignorable="w14 w15 wp14">
+<w:ftr xmlns:wpc="http://schemas.microsoft.com/office/word/2010/wordprocessingCanvas" xmlns:cx="http://schemas.microsoft.com/office/drawing/2014/chartex" xmlns:mc="http://schemas.openxmlformats.org/markup-compatibility/2006" xmlns:o="urn:schemas-microsoft-com:office:office" xmlns:r="http://schemas.openxmlformats.org/officeDocument/2006/relationships" xmlns:m="http://schemas.openxmlformats.org/officeDocument/2006/math" xmlns:v="urn:schemas-microsoft-com:vml" xmlns:wp14="http://schemas.microsoft.com/office/word/2010/wordprocessingDrawing" xmlns:wp="http://schemas.openxmlformats.org/drawingml/2006/wordprocessingDrawing" xmlns:w10="urn:schemas-microsoft-com:office:word" xmlns:w="http://schemas.openxmlformats.org/wordprocessingml/2006/main" xmlns:w14="http://schemas.microsoft.com/office/word/2010/wordml" xmlns:w15="http://schemas.microsoft.com/office/word/2012/wordml" xmlns:w16se="http://schemas.microsoft.com/office/word/2015/wordml/symex" xmlns:wpg="http://schemas.microsoft.com/office/word/2010/wordprocessingGroup" xmlns:wpi="http://schemas.microsoft.com/office/word/2010/wordprocessingInk" xmlns:wne="http://schemas.microsoft.com/office/word/2006/wordml" xmlns:wps="http://schemas.microsoft.com/office/word/2010/wordprocessingShape" mc:Ignorable="w14 w15 w16se wp14">
   <w:tbl>
     <w:tblPr>
       <w:tblW w:w="9485" w:type="dxa"/>
@@ -4044,7 +3846,7 @@
             <w:rPr>
               <w:noProof/>
             </w:rPr>
-            <w:t>08/10/15</w:t>
+            <w:t>05/11/15</w:t>
           </w:r>
           <w:r>
             <w:fldChar w:fldCharType="end"/>
@@ -4083,7 +3885,7 @@
             <w:rPr>
               <w:noProof/>
             </w:rPr>
-            <w:t>3</w:t>
+            <w:t>2</w:t>
           </w:r>
           <w:r>
             <w:fldChar w:fldCharType="end"/>
@@ -4133,7 +3935,7 @@
 </file>
 
 <file path=word/footnotes.xml><?xml version="1.0" encoding="utf-8"?>
-<w:footnotes xmlns:wpc="http://schemas.microsoft.com/office/word/2010/wordprocessingCanvas" xmlns:mc="http://schemas.openxmlformats.org/markup-compatibility/2006" xmlns:o="urn:schemas-microsoft-com:office:office" xmlns:r="http://schemas.openxmlformats.org/officeDocument/2006/relationships" xmlns:m="http://schemas.openxmlformats.org/officeDocument/2006/math" xmlns:v="urn:schemas-microsoft-com:vml" xmlns:wp14="http://schemas.microsoft.com/office/word/2010/wordprocessingDrawing" xmlns:wp="http://schemas.openxmlformats.org/drawingml/2006/wordprocessingDrawing" xmlns:w10="urn:schemas-microsoft-com:office:word" xmlns:w="http://schemas.openxmlformats.org/wordprocessingml/2006/main" xmlns:w14="http://schemas.microsoft.com/office/word/2010/wordml" xmlns:w15="http://schemas.microsoft.com/office/word/2012/wordml" xmlns:wpg="http://schemas.microsoft.com/office/word/2010/wordprocessingGroup" xmlns:wpi="http://schemas.microsoft.com/office/word/2010/wordprocessingInk" xmlns:wne="http://schemas.microsoft.com/office/word/2006/wordml" xmlns:wps="http://schemas.microsoft.com/office/word/2010/wordprocessingShape" mc:Ignorable="w14 w15 wp14">
+<w:footnotes xmlns:wpc="http://schemas.microsoft.com/office/word/2010/wordprocessingCanvas" xmlns:cx="http://schemas.microsoft.com/office/drawing/2014/chartex" xmlns:mc="http://schemas.openxmlformats.org/markup-compatibility/2006" xmlns:o="urn:schemas-microsoft-com:office:office" xmlns:r="http://schemas.openxmlformats.org/officeDocument/2006/relationships" xmlns:m="http://schemas.openxmlformats.org/officeDocument/2006/math" xmlns:v="urn:schemas-microsoft-com:vml" xmlns:wp14="http://schemas.microsoft.com/office/word/2010/wordprocessingDrawing" xmlns:wp="http://schemas.openxmlformats.org/drawingml/2006/wordprocessingDrawing" xmlns:w10="urn:schemas-microsoft-com:office:word" xmlns:w="http://schemas.openxmlformats.org/wordprocessingml/2006/main" xmlns:w14="http://schemas.microsoft.com/office/word/2010/wordml" xmlns:w15="http://schemas.microsoft.com/office/word/2012/wordml" xmlns:w16se="http://schemas.microsoft.com/office/word/2015/wordml/symex" xmlns:wpg="http://schemas.microsoft.com/office/word/2010/wordprocessingGroup" xmlns:wpi="http://schemas.microsoft.com/office/word/2010/wordprocessingInk" xmlns:wne="http://schemas.microsoft.com/office/word/2006/wordml" xmlns:wps="http://schemas.microsoft.com/office/word/2010/wordprocessingShape" mc:Ignorable="w14 w15 w16se wp14">
   <w:footnote w:type="separator" w:id="-1">
     <w:p>
       <w:r>
@@ -4152,7 +3954,7 @@
 </file>
 
 <file path=word/header1.xml><?xml version="1.0" encoding="utf-8"?>
-<w:hdr xmlns:wpc="http://schemas.microsoft.com/office/word/2010/wordprocessingCanvas" xmlns:mc="http://schemas.openxmlformats.org/markup-compatibility/2006" xmlns:o="urn:schemas-microsoft-com:office:office" xmlns:r="http://schemas.openxmlformats.org/officeDocument/2006/relationships" xmlns:m="http://schemas.openxmlformats.org/officeDocument/2006/math" xmlns:v="urn:schemas-microsoft-com:vml" xmlns:wp14="http://schemas.microsoft.com/office/word/2010/wordprocessingDrawing" xmlns:wp="http://schemas.openxmlformats.org/drawingml/2006/wordprocessingDrawing" xmlns:w10="urn:schemas-microsoft-com:office:word" xmlns:w="http://schemas.openxmlformats.org/wordprocessingml/2006/main" xmlns:w14="http://schemas.microsoft.com/office/word/2010/wordml" xmlns:w15="http://schemas.microsoft.com/office/word/2012/wordml" xmlns:wpg="http://schemas.microsoft.com/office/word/2010/wordprocessingGroup" xmlns:wpi="http://schemas.microsoft.com/office/word/2010/wordprocessingInk" xmlns:wne="http://schemas.microsoft.com/office/word/2006/wordml" xmlns:wps="http://schemas.microsoft.com/office/word/2010/wordprocessingShape" mc:Ignorable="w14 w15 wp14">
+<w:hdr xmlns:wpc="http://schemas.microsoft.com/office/word/2010/wordprocessingCanvas" xmlns:cx="http://schemas.microsoft.com/office/drawing/2014/chartex" xmlns:mc="http://schemas.openxmlformats.org/markup-compatibility/2006" xmlns:o="urn:schemas-microsoft-com:office:office" xmlns:r="http://schemas.openxmlformats.org/officeDocument/2006/relationships" xmlns:m="http://schemas.openxmlformats.org/officeDocument/2006/math" xmlns:v="urn:schemas-microsoft-com:vml" xmlns:wp14="http://schemas.microsoft.com/office/word/2010/wordprocessingDrawing" xmlns:wp="http://schemas.openxmlformats.org/drawingml/2006/wordprocessingDrawing" xmlns:w10="urn:schemas-microsoft-com:office:word" xmlns:w="http://schemas.openxmlformats.org/wordprocessingml/2006/main" xmlns:w14="http://schemas.microsoft.com/office/word/2010/wordml" xmlns:w15="http://schemas.microsoft.com/office/word/2012/wordml" xmlns:w16se="http://schemas.microsoft.com/office/word/2015/wordml/symex" xmlns:wpg="http://schemas.microsoft.com/office/word/2010/wordprocessingGroup" xmlns:wpi="http://schemas.microsoft.com/office/word/2010/wordprocessingInk" xmlns:wne="http://schemas.microsoft.com/office/word/2006/wordml" xmlns:wps="http://schemas.microsoft.com/office/word/2010/wordprocessingShape" mc:Ignorable="w14 w15 w16se wp14">
   <w:tbl>
     <w:tblPr>
       <w:tblW w:w="9570" w:type="dxa"/>
@@ -4296,7 +4098,7 @@
 </file>
 
 <file path=word/numbering.xml><?xml version="1.0" encoding="utf-8"?>
-<w:numbering xmlns:wpc="http://schemas.microsoft.com/office/word/2010/wordprocessingCanvas" xmlns:mc="http://schemas.openxmlformats.org/markup-compatibility/2006" xmlns:o="urn:schemas-microsoft-com:office:office" xmlns:r="http://schemas.openxmlformats.org/officeDocument/2006/relationships" xmlns:m="http://schemas.openxmlformats.org/officeDocument/2006/math" xmlns:v="urn:schemas-microsoft-com:vml" xmlns:wp14="http://schemas.microsoft.com/office/word/2010/wordprocessingDrawing" xmlns:wp="http://schemas.openxmlformats.org/drawingml/2006/wordprocessingDrawing" xmlns:w10="urn:schemas-microsoft-com:office:word" xmlns:w="http://schemas.openxmlformats.org/wordprocessingml/2006/main" xmlns:w14="http://schemas.microsoft.com/office/word/2010/wordml" xmlns:w15="http://schemas.microsoft.com/office/word/2012/wordml" xmlns:wpg="http://schemas.microsoft.com/office/word/2010/wordprocessingGroup" xmlns:wpi="http://schemas.microsoft.com/office/word/2010/wordprocessingInk" xmlns:wne="http://schemas.microsoft.com/office/word/2006/wordml" xmlns:wps="http://schemas.microsoft.com/office/word/2010/wordprocessingShape" mc:Ignorable="w14 w15 wp14">
+<w:numbering xmlns:wpc="http://schemas.microsoft.com/office/word/2010/wordprocessingCanvas" xmlns:cx="http://schemas.microsoft.com/office/drawing/2014/chartex" xmlns:mc="http://schemas.openxmlformats.org/markup-compatibility/2006" xmlns:o="urn:schemas-microsoft-com:office:office" xmlns:r="http://schemas.openxmlformats.org/officeDocument/2006/relationships" xmlns:m="http://schemas.openxmlformats.org/officeDocument/2006/math" xmlns:v="urn:schemas-microsoft-com:vml" xmlns:wp14="http://schemas.microsoft.com/office/word/2010/wordprocessingDrawing" xmlns:wp="http://schemas.openxmlformats.org/drawingml/2006/wordprocessingDrawing" xmlns:w10="urn:schemas-microsoft-com:office:word" xmlns:w="http://schemas.openxmlformats.org/wordprocessingml/2006/main" xmlns:w14="http://schemas.microsoft.com/office/word/2010/wordml" xmlns:w15="http://schemas.microsoft.com/office/word/2012/wordml" xmlns:w16se="http://schemas.microsoft.com/office/word/2015/wordml/symex" xmlns:wpg="http://schemas.microsoft.com/office/word/2010/wordprocessingGroup" xmlns:wpi="http://schemas.microsoft.com/office/word/2010/wordprocessingInk" xmlns:wne="http://schemas.microsoft.com/office/word/2006/wordml" xmlns:wps="http://schemas.microsoft.com/office/word/2010/wordprocessingShape" mc:Ignorable="w14 w15 w16se wp14">
   <w:abstractNum w:abstractNumId="0" w15:restartNumberingAfterBreak="0">
     <w:nsid w:val="1868131D"/>
     <w:multiLevelType w:val="multilevel"/>
@@ -4638,7 +4440,7 @@
 </file>
 
 <file path=word/styles.xml><?xml version="1.0" encoding="utf-8"?>
-<w:styles xmlns:mc="http://schemas.openxmlformats.org/markup-compatibility/2006" xmlns:r="http://schemas.openxmlformats.org/officeDocument/2006/relationships" xmlns:w="http://schemas.openxmlformats.org/wordprocessingml/2006/main" xmlns:w14="http://schemas.microsoft.com/office/word/2010/wordml" xmlns:w15="http://schemas.microsoft.com/office/word/2012/wordml" mc:Ignorable="w14 w15">
+<w:styles xmlns:mc="http://schemas.openxmlformats.org/markup-compatibility/2006" xmlns:r="http://schemas.openxmlformats.org/officeDocument/2006/relationships" xmlns:w="http://schemas.openxmlformats.org/wordprocessingml/2006/main" xmlns:w14="http://schemas.microsoft.com/office/word/2010/wordml" xmlns:w15="http://schemas.microsoft.com/office/word/2012/wordml" xmlns:w16se="http://schemas.microsoft.com/office/word/2015/wordml/symex" mc:Ignorable="w14 w15 w16se">
   <w:docDefaults>
     <w:rPrDefault>
       <w:rPr>

</xml_diff>

<commit_message>
Update Plano de projeto e iteração de construção
</commit_message>
<xml_diff>
--- a/planejamento/CM_Plano_Iteracao_construcaoI.docx
+++ b/planejamento/CM_Plano_Iteracao_construcaoI.docx
@@ -1,6 +1,6 @@
 
 <file path=word/document.xml><?xml version="1.0" encoding="utf-8"?>
-<w:document xmlns:wpc="http://schemas.microsoft.com/office/word/2010/wordprocessingCanvas" xmlns:cx="http://schemas.microsoft.com/office/drawing/2014/chartex" xmlns:mc="http://schemas.openxmlformats.org/markup-compatibility/2006" xmlns:o="urn:schemas-microsoft-com:office:office" xmlns:r="http://schemas.openxmlformats.org/officeDocument/2006/relationships" xmlns:m="http://schemas.openxmlformats.org/officeDocument/2006/math" xmlns:v="urn:schemas-microsoft-com:vml" xmlns:wp14="http://schemas.microsoft.com/office/word/2010/wordprocessingDrawing" xmlns:wp="http://schemas.openxmlformats.org/drawingml/2006/wordprocessingDrawing" xmlns:w10="urn:schemas-microsoft-com:office:word" xmlns:w="http://schemas.openxmlformats.org/wordprocessingml/2006/main" xmlns:w14="http://schemas.microsoft.com/office/word/2010/wordml" xmlns:w15="http://schemas.microsoft.com/office/word/2012/wordml" xmlns:w16se="http://schemas.microsoft.com/office/word/2015/wordml/symex" xmlns:wpg="http://schemas.microsoft.com/office/word/2010/wordprocessingGroup" xmlns:wpi="http://schemas.microsoft.com/office/word/2010/wordprocessingInk" xmlns:wne="http://schemas.microsoft.com/office/word/2006/wordml" xmlns:wps="http://schemas.microsoft.com/office/word/2010/wordprocessingShape" mc:Ignorable="w14 w15 w16se wp14">
+<w:document xmlns:wpc="http://schemas.microsoft.com/office/word/2010/wordprocessingCanvas" xmlns:cx="http://schemas.microsoft.com/office/drawing/2014/chartex" xmlns:cx1="http://schemas.microsoft.com/office/drawing/2015/9/8/chartex" xmlns:mc="http://schemas.openxmlformats.org/markup-compatibility/2006" xmlns:o="urn:schemas-microsoft-com:office:office" xmlns:r="http://schemas.openxmlformats.org/officeDocument/2006/relationships" xmlns:m="http://schemas.openxmlformats.org/officeDocument/2006/math" xmlns:v="urn:schemas-microsoft-com:vml" xmlns:wp14="http://schemas.microsoft.com/office/word/2010/wordprocessingDrawing" xmlns:wp="http://schemas.openxmlformats.org/drawingml/2006/wordprocessingDrawing" xmlns:w10="urn:schemas-microsoft-com:office:word" xmlns:w="http://schemas.openxmlformats.org/wordprocessingml/2006/main" xmlns:w14="http://schemas.microsoft.com/office/word/2010/wordml" xmlns:w15="http://schemas.microsoft.com/office/word/2012/wordml" xmlns:w16se="http://schemas.microsoft.com/office/word/2015/wordml/symex" xmlns:wpg="http://schemas.microsoft.com/office/word/2010/wordprocessingGroup" xmlns:wpi="http://schemas.microsoft.com/office/word/2010/wordprocessingInk" xmlns:wne="http://schemas.microsoft.com/office/word/2006/wordml" xmlns:wps="http://schemas.microsoft.com/office/word/2010/wordprocessingShape" mc:Ignorable="w14 w15 w16se wp14">
   <w:body>
     <w:p>
       <w:pPr>
@@ -685,7 +685,7 @@
                 <w:szCs w:val="22"/>
                 <w:lang w:val="pt-BR"/>
               </w:rPr>
-              <w:t>26</w:t>
+              <w:t>3</w:t>
             </w:r>
             <w:r>
               <w:rPr>
@@ -703,7 +703,7 @@
                 <w:szCs w:val="22"/>
                 <w:lang w:val="pt-BR"/>
               </w:rPr>
-              <w:t>1</w:t>
+              <w:t>2</w:t>
             </w:r>
             <w:r>
               <w:rPr>
@@ -2131,7 +2131,7 @@
                 <w:rFonts w:ascii="Arial" w:hAnsi="Arial" w:cs="Arial"/>
                 <w:lang w:eastAsia="ja-JP"/>
               </w:rPr>
-              <w:t>12</w:t>
+              <w:t>42</w:t>
             </w:r>
           </w:p>
         </w:tc>
@@ -2449,6 +2449,13 @@
               </w:rPr>
               <w:t>1</w:t>
             </w:r>
+            <w:r>
+              <w:rPr>
+                <w:rFonts w:ascii="Arial" w:hAnsi="Arial" w:cs="Arial"/>
+                <w:lang w:val="pt-BR" w:eastAsia="ja-JP"/>
+              </w:rPr>
+              <w:t>0</w:t>
+            </w:r>
           </w:p>
         </w:tc>
         <w:tc>
@@ -2763,10 +2770,8 @@
                 <w:rFonts w:ascii="Arial" w:hAnsi="Arial" w:cs="Arial"/>
                 <w:lang w:val="pt-BR" w:eastAsia="ja-JP"/>
               </w:rPr>
-              <w:t>6</w:t>
-            </w:r>
-            <w:bookmarkStart w:id="2" w:name="_GoBack"/>
-            <w:bookmarkEnd w:id="2"/>
+              <w:t>8</w:t>
+            </w:r>
           </w:p>
         </w:tc>
         <w:tc>
@@ -3406,7 +3411,7 @@
                 <w:szCs w:val="22"/>
                 <w:lang w:val="pt-BR"/>
               </w:rPr>
-              <w:t>26</w:t>
+              <w:t>3</w:t>
             </w:r>
             <w:r>
               <w:rPr>
@@ -3439,8 +3444,10 @@
                 <w:szCs w:val="22"/>
                 <w:lang w:val="pt-BR"/>
               </w:rPr>
-              <w:t>1</w:t>
-            </w:r>
+              <w:t>2</w:t>
+            </w:r>
+            <w:bookmarkStart w:id="2" w:name="_GoBack"/>
+            <w:bookmarkEnd w:id="2"/>
             <w:r>
               <w:rPr>
                 <w:rFonts w:cs="Arial"/>
@@ -3755,7 +3762,7 @@
 </file>
 
 <file path=word/endnotes.xml><?xml version="1.0" encoding="utf-8"?>
-<w:endnotes xmlns:wpc="http://schemas.microsoft.com/office/word/2010/wordprocessingCanvas" xmlns:cx="http://schemas.microsoft.com/office/drawing/2014/chartex" xmlns:mc="http://schemas.openxmlformats.org/markup-compatibility/2006" xmlns:o="urn:schemas-microsoft-com:office:office" xmlns:r="http://schemas.openxmlformats.org/officeDocument/2006/relationships" xmlns:m="http://schemas.openxmlformats.org/officeDocument/2006/math" xmlns:v="urn:schemas-microsoft-com:vml" xmlns:wp14="http://schemas.microsoft.com/office/word/2010/wordprocessingDrawing" xmlns:wp="http://schemas.openxmlformats.org/drawingml/2006/wordprocessingDrawing" xmlns:w10="urn:schemas-microsoft-com:office:word" xmlns:w="http://schemas.openxmlformats.org/wordprocessingml/2006/main" xmlns:w14="http://schemas.microsoft.com/office/word/2010/wordml" xmlns:w15="http://schemas.microsoft.com/office/word/2012/wordml" xmlns:w16se="http://schemas.microsoft.com/office/word/2015/wordml/symex" xmlns:wpg="http://schemas.microsoft.com/office/word/2010/wordprocessingGroup" xmlns:wpi="http://schemas.microsoft.com/office/word/2010/wordprocessingInk" xmlns:wne="http://schemas.microsoft.com/office/word/2006/wordml" xmlns:wps="http://schemas.microsoft.com/office/word/2010/wordprocessingShape" mc:Ignorable="w14 w15 w16se wp14">
+<w:endnotes xmlns:wpc="http://schemas.microsoft.com/office/word/2010/wordprocessingCanvas" xmlns:cx="http://schemas.microsoft.com/office/drawing/2014/chartex" xmlns:cx1="http://schemas.microsoft.com/office/drawing/2015/9/8/chartex" xmlns:mc="http://schemas.openxmlformats.org/markup-compatibility/2006" xmlns:o="urn:schemas-microsoft-com:office:office" xmlns:r="http://schemas.openxmlformats.org/officeDocument/2006/relationships" xmlns:m="http://schemas.openxmlformats.org/officeDocument/2006/math" xmlns:v="urn:schemas-microsoft-com:vml" xmlns:wp14="http://schemas.microsoft.com/office/word/2010/wordprocessingDrawing" xmlns:wp="http://schemas.openxmlformats.org/drawingml/2006/wordprocessingDrawing" xmlns:w10="urn:schemas-microsoft-com:office:word" xmlns:w="http://schemas.openxmlformats.org/wordprocessingml/2006/main" xmlns:w14="http://schemas.microsoft.com/office/word/2010/wordml" xmlns:w15="http://schemas.microsoft.com/office/word/2012/wordml" xmlns:w16se="http://schemas.microsoft.com/office/word/2015/wordml/symex" xmlns:wpg="http://schemas.microsoft.com/office/word/2010/wordprocessingGroup" xmlns:wpi="http://schemas.microsoft.com/office/word/2010/wordprocessingInk" xmlns:wne="http://schemas.microsoft.com/office/word/2006/wordml" xmlns:wps="http://schemas.microsoft.com/office/word/2010/wordprocessingShape" mc:Ignorable="w14 w15 w16se wp14">
   <w:endnote w:type="separator" w:id="-1">
     <w:p>
       <w:r>
@@ -3774,7 +3781,7 @@
 </file>
 
 <file path=word/footer1.xml><?xml version="1.0" encoding="utf-8"?>
-<w:ftr xmlns:wpc="http://schemas.microsoft.com/office/word/2010/wordprocessingCanvas" xmlns:cx="http://schemas.microsoft.com/office/drawing/2014/chartex" xmlns:mc="http://schemas.openxmlformats.org/markup-compatibility/2006" xmlns:o="urn:schemas-microsoft-com:office:office" xmlns:r="http://schemas.openxmlformats.org/officeDocument/2006/relationships" xmlns:m="http://schemas.openxmlformats.org/officeDocument/2006/math" xmlns:v="urn:schemas-microsoft-com:vml" xmlns:wp14="http://schemas.microsoft.com/office/word/2010/wordprocessingDrawing" xmlns:wp="http://schemas.openxmlformats.org/drawingml/2006/wordprocessingDrawing" xmlns:w10="urn:schemas-microsoft-com:office:word" xmlns:w="http://schemas.openxmlformats.org/wordprocessingml/2006/main" xmlns:w14="http://schemas.microsoft.com/office/word/2010/wordml" xmlns:w15="http://schemas.microsoft.com/office/word/2012/wordml" xmlns:w16se="http://schemas.microsoft.com/office/word/2015/wordml/symex" xmlns:wpg="http://schemas.microsoft.com/office/word/2010/wordprocessingGroup" xmlns:wpi="http://schemas.microsoft.com/office/word/2010/wordprocessingInk" xmlns:wne="http://schemas.microsoft.com/office/word/2006/wordml" xmlns:wps="http://schemas.microsoft.com/office/word/2010/wordprocessingShape" mc:Ignorable="w14 w15 w16se wp14">
+<w:ftr xmlns:wpc="http://schemas.microsoft.com/office/word/2010/wordprocessingCanvas" xmlns:cx="http://schemas.microsoft.com/office/drawing/2014/chartex" xmlns:cx1="http://schemas.microsoft.com/office/drawing/2015/9/8/chartex" xmlns:mc="http://schemas.openxmlformats.org/markup-compatibility/2006" xmlns:o="urn:schemas-microsoft-com:office:office" xmlns:r="http://schemas.openxmlformats.org/officeDocument/2006/relationships" xmlns:m="http://schemas.openxmlformats.org/officeDocument/2006/math" xmlns:v="urn:schemas-microsoft-com:vml" xmlns:wp14="http://schemas.microsoft.com/office/word/2010/wordprocessingDrawing" xmlns:wp="http://schemas.openxmlformats.org/drawingml/2006/wordprocessingDrawing" xmlns:w10="urn:schemas-microsoft-com:office:word" xmlns:w="http://schemas.openxmlformats.org/wordprocessingml/2006/main" xmlns:w14="http://schemas.microsoft.com/office/word/2010/wordml" xmlns:w15="http://schemas.microsoft.com/office/word/2012/wordml" xmlns:w16se="http://schemas.microsoft.com/office/word/2015/wordml/symex" xmlns:wpg="http://schemas.microsoft.com/office/word/2010/wordprocessingGroup" xmlns:wpi="http://schemas.microsoft.com/office/word/2010/wordprocessingInk" xmlns:wne="http://schemas.microsoft.com/office/word/2006/wordml" xmlns:wps="http://schemas.microsoft.com/office/word/2010/wordprocessingShape" mc:Ignorable="w14 w15 w16se wp14">
   <w:tbl>
     <w:tblPr>
       <w:tblW w:w="9485" w:type="dxa"/>
@@ -3846,7 +3853,7 @@
             <w:rPr>
               <w:noProof/>
             </w:rPr>
-            <w:t>05/11/15</w:t>
+            <w:t>03/12/15</w:t>
           </w:r>
           <w:r>
             <w:fldChar w:fldCharType="end"/>
@@ -3885,7 +3892,7 @@
             <w:rPr>
               <w:noProof/>
             </w:rPr>
-            <w:t>2</w:t>
+            <w:t>3</w:t>
           </w:r>
           <w:r>
             <w:fldChar w:fldCharType="end"/>
@@ -3935,7 +3942,7 @@
 </file>
 
 <file path=word/footnotes.xml><?xml version="1.0" encoding="utf-8"?>
-<w:footnotes xmlns:wpc="http://schemas.microsoft.com/office/word/2010/wordprocessingCanvas" xmlns:cx="http://schemas.microsoft.com/office/drawing/2014/chartex" xmlns:mc="http://schemas.openxmlformats.org/markup-compatibility/2006" xmlns:o="urn:schemas-microsoft-com:office:office" xmlns:r="http://schemas.openxmlformats.org/officeDocument/2006/relationships" xmlns:m="http://schemas.openxmlformats.org/officeDocument/2006/math" xmlns:v="urn:schemas-microsoft-com:vml" xmlns:wp14="http://schemas.microsoft.com/office/word/2010/wordprocessingDrawing" xmlns:wp="http://schemas.openxmlformats.org/drawingml/2006/wordprocessingDrawing" xmlns:w10="urn:schemas-microsoft-com:office:word" xmlns:w="http://schemas.openxmlformats.org/wordprocessingml/2006/main" xmlns:w14="http://schemas.microsoft.com/office/word/2010/wordml" xmlns:w15="http://schemas.microsoft.com/office/word/2012/wordml" xmlns:w16se="http://schemas.microsoft.com/office/word/2015/wordml/symex" xmlns:wpg="http://schemas.microsoft.com/office/word/2010/wordprocessingGroup" xmlns:wpi="http://schemas.microsoft.com/office/word/2010/wordprocessingInk" xmlns:wne="http://schemas.microsoft.com/office/word/2006/wordml" xmlns:wps="http://schemas.microsoft.com/office/word/2010/wordprocessingShape" mc:Ignorable="w14 w15 w16se wp14">
+<w:footnotes xmlns:wpc="http://schemas.microsoft.com/office/word/2010/wordprocessingCanvas" xmlns:cx="http://schemas.microsoft.com/office/drawing/2014/chartex" xmlns:cx1="http://schemas.microsoft.com/office/drawing/2015/9/8/chartex" xmlns:mc="http://schemas.openxmlformats.org/markup-compatibility/2006" xmlns:o="urn:schemas-microsoft-com:office:office" xmlns:r="http://schemas.openxmlformats.org/officeDocument/2006/relationships" xmlns:m="http://schemas.openxmlformats.org/officeDocument/2006/math" xmlns:v="urn:schemas-microsoft-com:vml" xmlns:wp14="http://schemas.microsoft.com/office/word/2010/wordprocessingDrawing" xmlns:wp="http://schemas.openxmlformats.org/drawingml/2006/wordprocessingDrawing" xmlns:w10="urn:schemas-microsoft-com:office:word" xmlns:w="http://schemas.openxmlformats.org/wordprocessingml/2006/main" xmlns:w14="http://schemas.microsoft.com/office/word/2010/wordml" xmlns:w15="http://schemas.microsoft.com/office/word/2012/wordml" xmlns:w16se="http://schemas.microsoft.com/office/word/2015/wordml/symex" xmlns:wpg="http://schemas.microsoft.com/office/word/2010/wordprocessingGroup" xmlns:wpi="http://schemas.microsoft.com/office/word/2010/wordprocessingInk" xmlns:wne="http://schemas.microsoft.com/office/word/2006/wordml" xmlns:wps="http://schemas.microsoft.com/office/word/2010/wordprocessingShape" mc:Ignorable="w14 w15 w16se wp14">
   <w:footnote w:type="separator" w:id="-1">
     <w:p>
       <w:r>
@@ -3954,7 +3961,7 @@
 </file>
 
 <file path=word/header1.xml><?xml version="1.0" encoding="utf-8"?>
-<w:hdr xmlns:wpc="http://schemas.microsoft.com/office/word/2010/wordprocessingCanvas" xmlns:cx="http://schemas.microsoft.com/office/drawing/2014/chartex" xmlns:mc="http://schemas.openxmlformats.org/markup-compatibility/2006" xmlns:o="urn:schemas-microsoft-com:office:office" xmlns:r="http://schemas.openxmlformats.org/officeDocument/2006/relationships" xmlns:m="http://schemas.openxmlformats.org/officeDocument/2006/math" xmlns:v="urn:schemas-microsoft-com:vml" xmlns:wp14="http://schemas.microsoft.com/office/word/2010/wordprocessingDrawing" xmlns:wp="http://schemas.openxmlformats.org/drawingml/2006/wordprocessingDrawing" xmlns:w10="urn:schemas-microsoft-com:office:word" xmlns:w="http://schemas.openxmlformats.org/wordprocessingml/2006/main" xmlns:w14="http://schemas.microsoft.com/office/word/2010/wordml" xmlns:w15="http://schemas.microsoft.com/office/word/2012/wordml" xmlns:w16se="http://schemas.microsoft.com/office/word/2015/wordml/symex" xmlns:wpg="http://schemas.microsoft.com/office/word/2010/wordprocessingGroup" xmlns:wpi="http://schemas.microsoft.com/office/word/2010/wordprocessingInk" xmlns:wne="http://schemas.microsoft.com/office/word/2006/wordml" xmlns:wps="http://schemas.microsoft.com/office/word/2010/wordprocessingShape" mc:Ignorable="w14 w15 w16se wp14">
+<w:hdr xmlns:wpc="http://schemas.microsoft.com/office/word/2010/wordprocessingCanvas" xmlns:cx="http://schemas.microsoft.com/office/drawing/2014/chartex" xmlns:cx1="http://schemas.microsoft.com/office/drawing/2015/9/8/chartex" xmlns:mc="http://schemas.openxmlformats.org/markup-compatibility/2006" xmlns:o="urn:schemas-microsoft-com:office:office" xmlns:r="http://schemas.openxmlformats.org/officeDocument/2006/relationships" xmlns:m="http://schemas.openxmlformats.org/officeDocument/2006/math" xmlns:v="urn:schemas-microsoft-com:vml" xmlns:wp14="http://schemas.microsoft.com/office/word/2010/wordprocessingDrawing" xmlns:wp="http://schemas.openxmlformats.org/drawingml/2006/wordprocessingDrawing" xmlns:w10="urn:schemas-microsoft-com:office:word" xmlns:w="http://schemas.openxmlformats.org/wordprocessingml/2006/main" xmlns:w14="http://schemas.microsoft.com/office/word/2010/wordml" xmlns:w15="http://schemas.microsoft.com/office/word/2012/wordml" xmlns:w16se="http://schemas.microsoft.com/office/word/2015/wordml/symex" xmlns:wpg="http://schemas.microsoft.com/office/word/2010/wordprocessingGroup" xmlns:wpi="http://schemas.microsoft.com/office/word/2010/wordprocessingInk" xmlns:wne="http://schemas.microsoft.com/office/word/2006/wordml" xmlns:wps="http://schemas.microsoft.com/office/word/2010/wordprocessingShape" mc:Ignorable="w14 w15 w16se wp14">
   <w:tbl>
     <w:tblPr>
       <w:tblW w:w="9570" w:type="dxa"/>
@@ -4098,7 +4105,7 @@
 </file>
 
 <file path=word/numbering.xml><?xml version="1.0" encoding="utf-8"?>
-<w:numbering xmlns:wpc="http://schemas.microsoft.com/office/word/2010/wordprocessingCanvas" xmlns:cx="http://schemas.microsoft.com/office/drawing/2014/chartex" xmlns:mc="http://schemas.openxmlformats.org/markup-compatibility/2006" xmlns:o="urn:schemas-microsoft-com:office:office" xmlns:r="http://schemas.openxmlformats.org/officeDocument/2006/relationships" xmlns:m="http://schemas.openxmlformats.org/officeDocument/2006/math" xmlns:v="urn:schemas-microsoft-com:vml" xmlns:wp14="http://schemas.microsoft.com/office/word/2010/wordprocessingDrawing" xmlns:wp="http://schemas.openxmlformats.org/drawingml/2006/wordprocessingDrawing" xmlns:w10="urn:schemas-microsoft-com:office:word" xmlns:w="http://schemas.openxmlformats.org/wordprocessingml/2006/main" xmlns:w14="http://schemas.microsoft.com/office/word/2010/wordml" xmlns:w15="http://schemas.microsoft.com/office/word/2012/wordml" xmlns:w16se="http://schemas.microsoft.com/office/word/2015/wordml/symex" xmlns:wpg="http://schemas.microsoft.com/office/word/2010/wordprocessingGroup" xmlns:wpi="http://schemas.microsoft.com/office/word/2010/wordprocessingInk" xmlns:wne="http://schemas.microsoft.com/office/word/2006/wordml" xmlns:wps="http://schemas.microsoft.com/office/word/2010/wordprocessingShape" mc:Ignorable="w14 w15 w16se wp14">
+<w:numbering xmlns:wpc="http://schemas.microsoft.com/office/word/2010/wordprocessingCanvas" xmlns:cx="http://schemas.microsoft.com/office/drawing/2014/chartex" xmlns:cx1="http://schemas.microsoft.com/office/drawing/2015/9/8/chartex" xmlns:mc="http://schemas.openxmlformats.org/markup-compatibility/2006" xmlns:o="urn:schemas-microsoft-com:office:office" xmlns:r="http://schemas.openxmlformats.org/officeDocument/2006/relationships" xmlns:m="http://schemas.openxmlformats.org/officeDocument/2006/math" xmlns:v="urn:schemas-microsoft-com:vml" xmlns:wp14="http://schemas.microsoft.com/office/word/2010/wordprocessingDrawing" xmlns:wp="http://schemas.openxmlformats.org/drawingml/2006/wordprocessingDrawing" xmlns:w10="urn:schemas-microsoft-com:office:word" xmlns:w="http://schemas.openxmlformats.org/wordprocessingml/2006/main" xmlns:w14="http://schemas.microsoft.com/office/word/2010/wordml" xmlns:w15="http://schemas.microsoft.com/office/word/2012/wordml" xmlns:w16se="http://schemas.microsoft.com/office/word/2015/wordml/symex" xmlns:wpg="http://schemas.microsoft.com/office/word/2010/wordprocessingGroup" xmlns:wpi="http://schemas.microsoft.com/office/word/2010/wordprocessingInk" xmlns:wne="http://schemas.microsoft.com/office/word/2006/wordml" xmlns:wps="http://schemas.microsoft.com/office/word/2010/wordprocessingShape" mc:Ignorable="w14 w15 w16se wp14">
   <w:abstractNum w:abstractNumId="0" w15:restartNumberingAfterBreak="0">
     <w:nsid w:val="1868131D"/>
     <w:multiLevelType w:val="multilevel"/>

</xml_diff>